<commit_message>
Part 1 of project
Part 1 components in manuscript.qmd, changed README file, renamed rproj
</commit_message>
<xml_diff>
--- a/products/manuscript/Manuscript.docx
+++ b/products/manuscript/Manuscript.docx
@@ -7,43 +7,19 @@
         <w:pStyle w:val="Title"/>
       </w:pPr>
       <w:r>
-        <w:t xml:space="preserve">Example</w:t>
-      </w:r>
-      <w:r>
-        <w:t xml:space="preserve"> </w:t>
-      </w:r>
-      <w:r>
-        <w:t xml:space="preserve">Manuscript</w:t>
-      </w:r>
-      <w:r>
-        <w:t xml:space="preserve"> </w:t>
-      </w:r>
-      <w:r>
-        <w:t xml:space="preserve">Template</w:t>
-      </w:r>
-      <w:r>
-        <w:t xml:space="preserve"> </w:t>
-      </w:r>
-      <w:r>
-        <w:t xml:space="preserve">for</w:t>
-      </w:r>
-      <w:r>
-        <w:t xml:space="preserve"> </w:t>
-      </w:r>
-      <w:r>
-        <w:t xml:space="preserve">a</w:t>
-      </w:r>
-      <w:r>
-        <w:t xml:space="preserve"> </w:t>
-      </w:r>
-      <w:r>
-        <w:t xml:space="preserve">Data</w:t>
-      </w:r>
-      <w:r>
-        <w:t xml:space="preserve"> </w:t>
-      </w:r>
-      <w:r>
-        <w:t xml:space="preserve">Analysis</w:t>
+        <w:t xml:space="preserve">Sara</w:t>
+      </w:r>
+      <w:r>
+        <w:t xml:space="preserve"> </w:t>
+      </w:r>
+      <w:r>
+        <w:t xml:space="preserve">Benist</w:t>
+      </w:r>
+      <w:r>
+        <w:t xml:space="preserve"> </w:t>
+      </w:r>
+      <w:r>
+        <w:t xml:space="preserve">MADA</w:t>
       </w:r>
       <w:r>
         <w:t xml:space="preserve"> </w:t>
@@ -54,16 +30,54 @@
     </w:p>
     <w:p>
       <w:pPr>
+        <w:pStyle w:val="Subtitle"/>
+      </w:pPr>
+      <w:r>
+        <w:t xml:space="preserve">Tuberculosis</w:t>
+      </w:r>
+      <w:r>
+        <w:t xml:space="preserve"> </w:t>
+      </w:r>
+      <w:r>
+        <w:t xml:space="preserve">Burden</w:t>
+      </w:r>
+      <w:r>
+        <w:t xml:space="preserve"> </w:t>
+      </w:r>
+      <w:r>
+        <w:t xml:space="preserve">and</w:t>
+      </w:r>
+      <w:r>
+        <w:t xml:space="preserve"> </w:t>
+      </w:r>
+      <w:r>
+        <w:t xml:space="preserve">Health</w:t>
+      </w:r>
+      <w:r>
+        <w:t xml:space="preserve"> </w:t>
+      </w:r>
+      <w:r>
+        <w:t xml:space="preserve">Inequality</w:t>
+      </w:r>
+      <w:r>
+        <w:t xml:space="preserve"> </w:t>
+      </w:r>
+      <w:r>
+        <w:t xml:space="preserve">Measures</w:t>
+      </w:r>
+    </w:p>
+    <w:p>
+      <w:pPr>
         <w:pStyle w:val="Author"/>
       </w:pPr>
       <w:r>
-        <w:t xml:space="preserve">Andreas</w:t>
-      </w:r>
-      <w:r>
-        <w:t xml:space="preserve"> </w:t>
-      </w:r>
-      <w:r>
-        <w:t xml:space="preserve">Handel</w:t>
+        <w:t xml:space="preserve">Sara</w:t>
+      </w:r>
+      <w:r>
+        <w:t xml:space="preserve"> </w:t>
+      </w:r>
+      <w:r>
+        <w:t xml:space="preserve">Benist</w:t>
       </w:r>
     </w:p>
     <w:p>
@@ -71,26 +85,12 @@
         <w:pStyle w:val="Date"/>
       </w:pPr>
       <w:r>
-        <w:t xml:space="preserve">1/31/23</w:t>
+        <w:t xml:space="preserve">2/3/23</w:t>
       </w:r>
     </w:p>
     <w:p>
       <w:pPr>
         <w:pStyle w:val="FirstParagraph"/>
-      </w:pPr>
-      <w:r>
-        <w:t xml:space="preserve">The structure below is one possible setup for a data analysis project (including the course project). For a manuscript, adjust as needed.</w:t>
-      </w:r>
-      <w:r>
-        <w:t xml:space="preserve"> </w:t>
-      </w:r>
-      <w:r>
-        <w:t xml:space="preserve">You don’t need to have exactly these sections, but the content covering those sections should be addressed.</w:t>
-      </w:r>
-    </w:p>
-    <w:p>
-      <w:pPr>
-        <w:pStyle w:val="BodyText"/>
       </w:pPr>
       <w:r>
         <w:t xml:space="preserve">This uses MS Word as output format.</w:t>
@@ -130,6 +130,28 @@
         <w:t xml:space="preserve">for other formats.</w:t>
       </w:r>
     </w:p>
+    <w:p>
+      <w:pPr>
+        <w:pStyle w:val="SourceCode"/>
+      </w:pPr>
+      <w:r>
+        <w:rPr>
+          <w:rStyle w:val="VerbatimChar"/>
+        </w:rPr>
+        <w:t xml:space="preserve">Warning: package 'here' was built under R version 4.2.2</w:t>
+      </w:r>
+    </w:p>
+    <w:p>
+      <w:pPr>
+        <w:pStyle w:val="SourceCode"/>
+      </w:pPr>
+      <w:r>
+        <w:rPr>
+          <w:rStyle w:val="VerbatimChar"/>
+        </w:rPr>
+        <w:t xml:space="preserve">Warning: package 'knitr' was built under R version 4.2.2</w:t>
+      </w:r>
+    </w:p>
     <w:bookmarkStart w:id="22" w:name="summaryabstract"/>
     <w:p>
       <w:pPr>
@@ -157,7 +179,7 @@
       </w:r>
     </w:p>
     <w:bookmarkEnd w:id="22"/>
-    <w:bookmarkStart w:id="26" w:name="introduction"/>
+    <w:bookmarkStart w:id="29" w:name="introduction"/>
     <w:p>
       <w:pPr>
         <w:pStyle w:val="Heading1"/>
@@ -188,7 +210,7 @@
       </w:r>
     </w:p>
     <w:bookmarkEnd w:id="23"/>
-    <w:bookmarkStart w:id="24" w:name="description-of-data-and-data-source"/>
+    <w:bookmarkStart w:id="27" w:name="description-of-data-and-data-source"/>
     <w:p>
       <w:pPr>
         <w:pStyle w:val="Heading2"/>
@@ -206,11 +228,385 @@
           <w:iCs/>
           <w:i/>
         </w:rPr>
-        <w:t xml:space="preserve">Describe what the data is, what it contains, where it is from, etc. Eventually this might be part of a methods section.</w:t>
-      </w:r>
-    </w:p>
-    <w:bookmarkEnd w:id="24"/>
-    <w:bookmarkStart w:id="25" w:name="questionshypotheses-to-be-addressed"/>
+        <w:t xml:space="preserve">(Part 1 of project: data source, description, loading into raw folder, general aspects)</w:t>
+      </w:r>
+    </w:p>
+    <w:p>
+      <w:pPr>
+        <w:pStyle w:val="BodyText"/>
+      </w:pPr>
+      <w:r>
+        <w:t xml:space="preserve">The World Health Organization collected data on the inequity surrounding tuberculosis, HIV, and malaria for the</w:t>
+      </w:r>
+      <w:r>
+        <w:t xml:space="preserve"> </w:t>
+      </w:r>
+      <w:hyperlink r:id="rId24">
+        <w:r>
+          <w:rPr>
+            <w:rStyle w:val="Hyperlink"/>
+          </w:rPr>
+          <w:t xml:space="preserve">State of inequality report</w:t>
+        </w:r>
+      </w:hyperlink>
+      <w:r>
+        <w:t xml:space="preserve">, and I will be exploring the dataset for TB. More information about the data can be found</w:t>
+      </w:r>
+      <w:r>
+        <w:t xml:space="preserve"> </w:t>
+      </w:r>
+      <w:hyperlink r:id="rId25">
+        <w:r>
+          <w:rPr>
+            <w:rStyle w:val="Hyperlink"/>
+          </w:rPr>
+          <w:t xml:space="preserve">here</w:t>
+        </w:r>
+      </w:hyperlink>
+      <w:r>
+        <w:t xml:space="preserve"> </w:t>
+      </w:r>
+      <w:r>
+        <w:t xml:space="preserve">under</w:t>
+      </w:r>
+      <w:r>
+        <w:t xml:space="preserve"> </w:t>
+      </w:r>
+      <w:r>
+        <w:t xml:space="preserve">“</w:t>
+      </w:r>
+      <w:r>
+        <w:t xml:space="preserve">Tuberculosis Indicators</w:t>
+      </w:r>
+      <w:r>
+        <w:t xml:space="preserve">”</w:t>
+      </w:r>
+      <w:r>
+        <w:t xml:space="preserve">. The dataset can be found</w:t>
+      </w:r>
+      <w:r>
+        <w:t xml:space="preserve"> </w:t>
+      </w:r>
+      <w:hyperlink r:id="rId26">
+        <w:r>
+          <w:rPr>
+            <w:rStyle w:val="Hyperlink"/>
+          </w:rPr>
+          <w:t xml:space="preserve">here</w:t>
+        </w:r>
+      </w:hyperlink>
+      <w:r>
+        <w:t xml:space="preserve"> </w:t>
+      </w:r>
+      <w:r>
+        <w:t xml:space="preserve">under</w:t>
+      </w:r>
+      <w:r>
+        <w:t xml:space="preserve"> </w:t>
+      </w:r>
+      <w:r>
+        <w:t xml:space="preserve">“</w:t>
+      </w:r>
+      <w:r>
+        <w:t xml:space="preserve">Tuberculosis Indicators</w:t>
+      </w:r>
+      <w:r>
+        <w:t xml:space="preserve">”</w:t>
+      </w:r>
+      <w:r>
+        <w:t xml:space="preserve">.</w:t>
+      </w:r>
+    </w:p>
+    <w:p>
+      <w:pPr>
+        <w:pStyle w:val="BodyText"/>
+      </w:pPr>
+      <w:r>
+        <w:t xml:space="preserve">For the tuberculosis dataset, the data was collected from the WHO Global TB programme, TB prevalence surveys, country-specific TB programmes, the WHO Health Equity Monitor database, TB patient cost surveys, and other sources. The WHO organized the dataset to be used with the Health Equity Assessment Toolkit which is the built in data analysis and exploration tool. The database contains 10 variables regarding the burden, detection, prevention, knowledge, and social protection and observations for 194 countries over various years. The observations for each variable is further separated by up 7 inequality domains. Not all countries have data available for each year or for each inequality domain. The dataset contains a total of 7473 observations.</w:t>
+      </w:r>
+    </w:p>
+    <w:p>
+      <w:pPr>
+        <w:pStyle w:val="SourceCode"/>
+      </w:pPr>
+      <w:r>
+        <w:rPr>
+          <w:rStyle w:val="NormalTok"/>
+        </w:rPr>
+        <w:t xml:space="preserve">raw_data </w:t>
+      </w:r>
+      <w:r>
+        <w:rPr>
+          <w:rStyle w:val="OtherTok"/>
+        </w:rPr>
+        <w:t xml:space="preserve">&lt;-</w:t>
+      </w:r>
+      <w:r>
+        <w:rPr>
+          <w:rStyle w:val="NormalTok"/>
+        </w:rPr>
+        <w:t xml:space="preserve"> readxl</w:t>
+      </w:r>
+      <w:r>
+        <w:rPr>
+          <w:rStyle w:val="SpecialCharTok"/>
+        </w:rPr>
+        <w:t xml:space="preserve">::</w:t>
+      </w:r>
+      <w:r>
+        <w:rPr>
+          <w:rStyle w:val="FunctionTok"/>
+        </w:rPr>
+        <w:t xml:space="preserve">read_xlsx</w:t>
+      </w:r>
+      <w:r>
+        <w:rPr>
+          <w:rStyle w:val="NormalTok"/>
+        </w:rPr>
+        <w:t xml:space="preserve">(</w:t>
+      </w:r>
+      <w:r>
+        <w:rPr>
+          <w:rStyle w:val="AttributeTok"/>
+        </w:rPr>
+        <w:t xml:space="preserve">path =</w:t>
+      </w:r>
+      <w:r>
+        <w:rPr>
+          <w:rStyle w:val="NormalTok"/>
+        </w:rPr>
+        <w:t xml:space="preserve"> </w:t>
+      </w:r>
+      <w:r>
+        <w:rPr>
+          <w:rStyle w:val="StringTok"/>
+        </w:rPr>
+        <w:t xml:space="preserve">"../../data/raw_data/202206-repository-tb.xlsx"</w:t>
+      </w:r>
+      <w:r>
+        <w:rPr>
+          <w:rStyle w:val="NormalTok"/>
+        </w:rPr>
+        <w:t xml:space="preserve">)</w:t>
+      </w:r>
+      <w:r>
+        <w:br/>
+      </w:r>
+      <w:r>
+        <w:rPr>
+          <w:rStyle w:val="FunctionTok"/>
+        </w:rPr>
+        <w:t xml:space="preserve">str</w:t>
+      </w:r>
+      <w:r>
+        <w:rPr>
+          <w:rStyle w:val="NormalTok"/>
+        </w:rPr>
+        <w:t xml:space="preserve">(raw_data)</w:t>
+      </w:r>
+    </w:p>
+    <w:p>
+      <w:pPr>
+        <w:pStyle w:val="SourceCode"/>
+      </w:pPr>
+      <w:r>
+        <w:rPr>
+          <w:rStyle w:val="VerbatimChar"/>
+        </w:rPr>
+        <w:t xml:space="preserve">tibble [7,473 × 21] (S3: tbl_df/tbl/data.frame)</w:t>
+      </w:r>
+      <w:r>
+        <w:br/>
+      </w:r>
+      <w:r>
+        <w:rPr>
+          <w:rStyle w:val="VerbatimChar"/>
+        </w:rPr>
+        <w:t xml:space="preserve"> $ setting             : chr [1:7473] "Afghanistan" "Afghanistan" "Afghanistan" "Afghanistan" ...</w:t>
+      </w:r>
+      <w:r>
+        <w:br/>
+      </w:r>
+      <w:r>
+        <w:rPr>
+          <w:rStyle w:val="VerbatimChar"/>
+        </w:rPr>
+        <w:t xml:space="preserve"> $ year                : num [1:7473] 2010 2010 2010 2010 2010 2010 2010 2010 2010 2010 ...</w:t>
+      </w:r>
+      <w:r>
+        <w:br/>
+      </w:r>
+      <w:r>
+        <w:rPr>
+          <w:rStyle w:val="VerbatimChar"/>
+        </w:rPr>
+        <w:t xml:space="preserve"> $ source              : chr [1:7473] "MICS" "MICS" "MICS" "MICS" ...</w:t>
+      </w:r>
+      <w:r>
+        <w:br/>
+      </w:r>
+      <w:r>
+        <w:rPr>
+          <w:rStyle w:val="VerbatimChar"/>
+        </w:rPr>
+        <w:t xml:space="preserve"> $ indicator_abbr      : chr [1:7473] "bcg" "bcg" "bcg" "bcg" ...</w:t>
+      </w:r>
+      <w:r>
+        <w:br/>
+      </w:r>
+      <w:r>
+        <w:rPr>
+          <w:rStyle w:val="VerbatimChar"/>
+        </w:rPr>
+        <w:t xml:space="preserve"> $ indicator_name      : chr [1:7473] "BCG immunization coverage among one-year-olds (%)" "BCG immunization coverage among one-year-olds (%)" "BCG immunization coverage among one-year-olds (%)" "BCG immunization coverage among one-year-olds (%)" ...</w:t>
+      </w:r>
+      <w:r>
+        <w:br/>
+      </w:r>
+      <w:r>
+        <w:rPr>
+          <w:rStyle w:val="VerbatimChar"/>
+        </w:rPr>
+        <w:t xml:space="preserve"> $ dimension           : chr [1:7473] "Economic status (wealth quintile)" "Economic status (wealth quintile)" "Economic status (wealth quintile)" "Economic status (wealth quintile)" ...</w:t>
+      </w:r>
+      <w:r>
+        <w:br/>
+      </w:r>
+      <w:r>
+        <w:rPr>
+          <w:rStyle w:val="VerbatimChar"/>
+        </w:rPr>
+        <w:t xml:space="preserve"> $ subgroup            : chr [1:7473] "Quintile 1 (poorest)" "Quintile 2" "Quintile 3" "Quintile 4" ...</w:t>
+      </w:r>
+      <w:r>
+        <w:br/>
+      </w:r>
+      <w:r>
+        <w:rPr>
+          <w:rStyle w:val="VerbatimChar"/>
+        </w:rPr>
+        <w:t xml:space="preserve"> $ estimate            : num [1:7473] 53.8 61.9 58.1 65.1 77.9 ...</w:t>
+      </w:r>
+      <w:r>
+        <w:br/>
+      </w:r>
+      <w:r>
+        <w:rPr>
+          <w:rStyle w:val="VerbatimChar"/>
+        </w:rPr>
+        <w:t xml:space="preserve"> $ se                  : num [1:7473] 4.2 3.12 3.37 3.77 2.24 ...</w:t>
+      </w:r>
+      <w:r>
+        <w:br/>
+      </w:r>
+      <w:r>
+        <w:rPr>
+          <w:rStyle w:val="VerbatimChar"/>
+        </w:rPr>
+        <w:t xml:space="preserve"> $ ci_lb               : num [1:7473] 45.5 55.6 51.4 57.4 73.1 ...</w:t>
+      </w:r>
+      <w:r>
+        <w:br/>
+      </w:r>
+      <w:r>
+        <w:rPr>
+          <w:rStyle w:val="VerbatimChar"/>
+        </w:rPr>
+        <w:t xml:space="preserve"> $ ci_ub               : num [1:7473] 61.8 67.8 64.6 72.2 81.9 ...</w:t>
+      </w:r>
+      <w:r>
+        <w:br/>
+      </w:r>
+      <w:r>
+        <w:rPr>
+          <w:rStyle w:val="VerbatimChar"/>
+        </w:rPr>
+        <w:t xml:space="preserve"> $ population          : num [1:7473] 532 549 495 473 447 ...</w:t>
+      </w:r>
+      <w:r>
+        <w:br/>
+      </w:r>
+      <w:r>
+        <w:rPr>
+          <w:rStyle w:val="VerbatimChar"/>
+        </w:rPr>
+        <w:t xml:space="preserve"> $ flag                : chr [1:7473] NA NA NA NA ...</w:t>
+      </w:r>
+      <w:r>
+        <w:br/>
+      </w:r>
+      <w:r>
+        <w:rPr>
+          <w:rStyle w:val="VerbatimChar"/>
+        </w:rPr>
+        <w:t xml:space="preserve"> $ setting_average     : num [1:7473] 62.9 62.9 62.9 62.9 62.9 ...</w:t>
+      </w:r>
+      <w:r>
+        <w:br/>
+      </w:r>
+      <w:r>
+        <w:rPr>
+          <w:rStyle w:val="VerbatimChar"/>
+        </w:rPr>
+        <w:t xml:space="preserve"> $ iso3                : chr [1:7473] "AFG" "AFG" "AFG" "AFG" ...</w:t>
+      </w:r>
+      <w:r>
+        <w:br/>
+      </w:r>
+      <w:r>
+        <w:rPr>
+          <w:rStyle w:val="VerbatimChar"/>
+        </w:rPr>
+        <w:t xml:space="preserve"> $ favourable_indicator: num [1:7473] 1 1 1 1 1 1 1 1 1 1 ...</w:t>
+      </w:r>
+      <w:r>
+        <w:br/>
+      </w:r>
+      <w:r>
+        <w:rPr>
+          <w:rStyle w:val="VerbatimChar"/>
+        </w:rPr>
+        <w:t xml:space="preserve"> $ indicator_scale     : num [1:7473] 100 100 100 100 100 100 100 100 100 100 ...</w:t>
+      </w:r>
+      <w:r>
+        <w:br/>
+      </w:r>
+      <w:r>
+        <w:rPr>
+          <w:rStyle w:val="VerbatimChar"/>
+        </w:rPr>
+        <w:t xml:space="preserve"> $ ordered_dimension   : num [1:7473] 1 1 1 1 1 1 1 1 0 0 ...</w:t>
+      </w:r>
+      <w:r>
+        <w:br/>
+      </w:r>
+      <w:r>
+        <w:rPr>
+          <w:rStyle w:val="VerbatimChar"/>
+        </w:rPr>
+        <w:t xml:space="preserve"> $ subgroup_order      : num [1:7473] 1 2 3 4 5 1 2 3 0 0 ...</w:t>
+      </w:r>
+      <w:r>
+        <w:br/>
+      </w:r>
+      <w:r>
+        <w:rPr>
+          <w:rStyle w:val="VerbatimChar"/>
+        </w:rPr>
+        <w:t xml:space="preserve"> $ reference_subgroup  : num [1:7473] 0 0 0 0 0 0 0 0 0 1 ...</w:t>
+      </w:r>
+      <w:r>
+        <w:br/>
+      </w:r>
+      <w:r>
+        <w:rPr>
+          <w:rStyle w:val="VerbatimChar"/>
+        </w:rPr>
+        <w:t xml:space="preserve"> $ topic               : chr [1:7473] "TB" "TB" "TB" "TB" ...</w:t>
+      </w:r>
+    </w:p>
+    <w:bookmarkEnd w:id="27"/>
+    <w:bookmarkStart w:id="28" w:name="questionshypotheses-to-be-addressed"/>
     <w:p>
       <w:pPr>
         <w:pStyle w:val="Heading2"/>
@@ -228,7 +624,7 @@
           <w:iCs/>
           <w:i/>
         </w:rPr>
-        <w:t xml:space="preserve">State the research questions you plan to answer with this analysis.</w:t>
+        <w:t xml:space="preserve">(Part 1 of project: RQ, outcomes, predictors, patterns)</w:t>
       </w:r>
     </w:p>
     <w:p>
@@ -236,6 +632,38 @@
         <w:pStyle w:val="BodyText"/>
       </w:pPr>
       <w:r>
+        <w:t xml:space="preserve">Research question: How do the TB indicators relate to the TB incidence, prevalence, and mortality of a country, and what inequality measure shows the greatest disparity in TB outcomes?</w:t>
+      </w:r>
+    </w:p>
+    <w:p>
+      <w:pPr>
+        <w:pStyle w:val="BodyText"/>
+      </w:pPr>
+      <w:r>
+        <w:t xml:space="preserve">The overall outcome I would study is TB mortality since effective health programs ideally reduce disease-specific mortality. By the end of my analysis, I would like to be able to identify populations that could be a focus of TB health improvement programs. Other outcomes I would like to explore include regional differences in drug-resistant TB and the attitudes and perceptions for high burden areas compared to medium or low burden regions.</w:t>
+      </w:r>
+    </w:p>
+    <w:p>
+      <w:pPr>
+        <w:pStyle w:val="BodyText"/>
+      </w:pPr>
+      <w:r>
+        <w:t xml:space="preserve">In addition to the inequality and indicator predictors provided with the dataset, I would like to examine differences in TB outcomes based on level of TB burden. I would need to add another classification based on the literature to indicate what levels of TB incidence and prevalence would fall into each level of disease burden.</w:t>
+      </w:r>
+    </w:p>
+    <w:p>
+      <w:pPr>
+        <w:pStyle w:val="BodyText"/>
+      </w:pPr>
+      <w:r>
+        <w:t xml:space="preserve">In the data, the pattern I would expect to see is a higher burden of disease on populations with greater inequality. However, I am not confident in predicting how the indicator categories, specifically the TB attitudes and perceptions, would relate to the TB outcomes.</w:t>
+      </w:r>
+    </w:p>
+    <w:p>
+      <w:pPr>
+        <w:pStyle w:val="BodyText"/>
+      </w:pPr>
+      <w:r>
         <w:t xml:space="preserve">To cite other work (important everywhere, but likely happens first in introduction), make sure your references are in the bibtex file specified in the YAML header above (here</w:t>
       </w:r>
       <w:r>
@@ -270,9 +698,9 @@
         <w:br w:type="page"/>
       </w:r>
     </w:p>
-    <w:bookmarkEnd w:id="25"/>
-    <w:bookmarkEnd w:id="26"/>
-    <w:bookmarkStart w:id="30" w:name="methods"/>
+    <w:bookmarkEnd w:id="28"/>
+    <w:bookmarkEnd w:id="29"/>
+    <w:bookmarkStart w:id="33" w:name="methods"/>
     <w:p>
       <w:pPr>
         <w:pStyle w:val="Heading1"/>
@@ -290,10 +718,18 @@
           <w:iCs/>
           <w:i/>
         </w:rPr>
-        <w:t xml:space="preserve">Describe your methods. That should describe the data, the cleaning processes, and the analysis approaches. You might want to provide a shorter description here and all the details in the supplement.</w:t>
-      </w:r>
-    </w:p>
-    <w:bookmarkStart w:id="27" w:name="data-aquisition"/>
+        <w:t xml:space="preserve">(Part 1 of project: initial analysis thoughts)</w:t>
+      </w:r>
+    </w:p>
+    <w:p>
+      <w:pPr>
+        <w:pStyle w:val="BodyText"/>
+      </w:pPr>
+      <w:r>
+        <w:t xml:space="preserve">To analyze, I would need to determine how to handle the missing data. The years between countries are not specific, and not all indicators were collected for each country. At the moment, I would subset the data based on indicator and remove incomplete observations to analyze each indicator individually. For the final analysis, I will most likely focus on TB indicators that are significantly different between subgroups or complete enough for further analysis. As the class progresses, I look forward to learning other analysis techniques. Eventually, I would like to create a dataset that can produce the statistical information, plots, and models that explore TB outcomes based on inequality measures, TB indicators, and/or level of burden.</w:t>
+      </w:r>
+    </w:p>
+    <w:bookmarkStart w:id="30" w:name="data-aquisition"/>
     <w:p>
       <w:pPr>
         <w:pStyle w:val="Heading2"/>
@@ -314,8 +750,8 @@
         <w:t xml:space="preserve">As applicable, explain where and how you got the data. If you directly import the data from an online source, you can combine this section with the next.</w:t>
       </w:r>
     </w:p>
-    <w:bookmarkEnd w:id="27"/>
-    <w:bookmarkStart w:id="28" w:name="data-import-and-cleaning"/>
+    <w:bookmarkEnd w:id="30"/>
+    <w:bookmarkStart w:id="31" w:name="data-import-and-cleaning"/>
     <w:p>
       <w:pPr>
         <w:pStyle w:val="Heading2"/>
@@ -336,8 +772,8 @@
         <w:t xml:space="preserve">Write code that reads in the file and cleans it so it’s ready for analysis. Since this will be fairly long code for most datasets, it might be a good idea to have it in one or several R scripts. If that is the case, explain here briefly what kind of cleaning/processing you do, and provide more details and well documented code somewhere (e.g. as supplement in a paper). All materials, including files that contain code, should be commented well so everyone can follow along.</w:t>
       </w:r>
     </w:p>
-    <w:bookmarkEnd w:id="28"/>
-    <w:bookmarkStart w:id="29" w:name="statistical-analysis"/>
+    <w:bookmarkEnd w:id="31"/>
+    <w:bookmarkStart w:id="32" w:name="statistical-analysis"/>
     <w:p>
       <w:pPr>
         <w:pStyle w:val="Heading2"/>
@@ -363,9 +799,9 @@
         <w:br w:type="page"/>
       </w:r>
     </w:p>
-    <w:bookmarkEnd w:id="29"/>
-    <w:bookmarkEnd w:id="30"/>
-    <w:bookmarkStart w:id="40" w:name="results"/>
+    <w:bookmarkEnd w:id="32"/>
+    <w:bookmarkEnd w:id="33"/>
+    <w:bookmarkStart w:id="43" w:name="results"/>
     <w:p>
       <w:pPr>
         <w:pStyle w:val="Heading1"/>
@@ -374,7 +810,7 @@
         <w:t xml:space="preserve">4. Results</w:t>
       </w:r>
     </w:p>
-    <w:bookmarkStart w:id="32" w:name="exploratorydescriptive-analysis"/>
+    <w:bookmarkStart w:id="35" w:name="exploratorydescriptive-analysis"/>
     <w:p>
       <w:pPr>
         <w:pStyle w:val="Heading2"/>
@@ -499,7 +935,7 @@
         <w:t xml:space="preserve">R package to create paths. See examples of that below.</w:t>
       </w:r>
     </w:p>
-    <w:bookmarkStart w:id="31" w:name="tbl-summarytable"/>
+    <w:bookmarkStart w:id="34" w:name="tbl-summarytable"/>
     <w:p>
       <w:pPr>
         <w:pStyle w:val="TableCaption"/>
@@ -1264,9 +1700,9 @@
         </w:tc>
       </w:tr>
     </w:tbl>
-    <w:bookmarkEnd w:id="31"/>
-    <w:bookmarkEnd w:id="32"/>
-    <w:bookmarkStart w:id="37" w:name="basic-statistical-analysis"/>
+    <w:bookmarkEnd w:id="34"/>
+    <w:bookmarkEnd w:id="35"/>
+    <w:bookmarkStart w:id="40" w:name="basic-statistical-analysis"/>
     <w:p>
       <w:pPr>
         <w:pStyle w:val="Heading2"/>
@@ -1360,7 +1796,7 @@
       <w:tr>
         <w:tc>
           <w:tcPr/>
-          <w:bookmarkStart w:id="36" w:name="fig-result"/>
+          <w:bookmarkStart w:id="39" w:name="fig-result"/>
           <w:p>
             <w:pPr>
               <w:pStyle w:val="Figure"/>
@@ -1371,18 +1807,18 @@
                 <wp:inline>
                   <wp:extent cx="5334000" cy="3807460"/>
                   <wp:effectExtent b="0" l="0" r="0" t="0"/>
-                  <wp:docPr descr="" title="" id="34" name="Picture"/>
+                  <wp:docPr descr="" title="" id="37" name="Picture"/>
                   <a:graphic>
                     <a:graphicData uri="http://schemas.openxmlformats.org/drawingml/2006/picture">
                       <pic:pic>
                         <pic:nvPicPr>
-                          <pic:cNvPr descr="../../results/height_weight_stratified.png" id="35" name="Picture"/>
+                          <pic:cNvPr descr="../../results/height_weight_stratified.png" id="38" name="Picture"/>
                           <pic:cNvPicPr>
                             <a:picLocks noChangeArrowheads="1" noChangeAspect="1"/>
                           </pic:cNvPicPr>
                         </pic:nvPicPr>
                         <pic:blipFill>
-                          <a:blip r:embed="rId33"/>
+                          <a:blip r:embed="rId36"/>
                           <a:stretch>
                             <a:fillRect/>
                           </a:stretch>
@@ -1422,12 +1858,12 @@
               <w:t xml:space="preserve">Figure 1: Height and weight stratified by gender.</w:t>
             </w:r>
           </w:p>
-          <w:bookmarkEnd w:id="36"/>
+          <w:bookmarkEnd w:id="39"/>
         </w:tc>
       </w:tr>
     </w:tbl>
-    <w:bookmarkEnd w:id="37"/>
-    <w:bookmarkStart w:id="39" w:name="full-analysis"/>
+    <w:bookmarkEnd w:id="40"/>
+    <w:bookmarkStart w:id="42" w:name="full-analysis"/>
     <w:p>
       <w:pPr>
         <w:pStyle w:val="Heading2"/>
@@ -1473,7 +1909,7 @@
         <w:t xml:space="preserve">shows a summary of a linear model fit.</w:t>
       </w:r>
     </w:p>
-    <w:bookmarkStart w:id="38" w:name="tbl-resulttable2"/>
+    <w:bookmarkStart w:id="41" w:name="tbl-resulttable2"/>
     <w:p>
       <w:pPr>
         <w:pStyle w:val="TableCaption"/>
@@ -1810,15 +2246,15 @@
         </w:tc>
       </w:tr>
     </w:tbl>
-    <w:bookmarkEnd w:id="38"/>
+    <w:bookmarkEnd w:id="41"/>
     <w:p>
       <w:r>
         <w:br w:type="page"/>
       </w:r>
     </w:p>
-    <w:bookmarkEnd w:id="39"/>
-    <w:bookmarkEnd w:id="40"/>
-    <w:bookmarkStart w:id="45" w:name="discussion"/>
+    <w:bookmarkEnd w:id="42"/>
+    <w:bookmarkEnd w:id="43"/>
+    <w:bookmarkStart w:id="48" w:name="discussion"/>
     <w:p>
       <w:pPr>
         <w:pStyle w:val="Heading1"/>
@@ -1827,7 +2263,7 @@
         <w:t xml:space="preserve">5. Discussion</w:t>
       </w:r>
     </w:p>
-    <w:bookmarkStart w:id="41" w:name="summary-and-interpretation"/>
+    <w:bookmarkStart w:id="44" w:name="summary-and-interpretation"/>
     <w:p>
       <w:pPr>
         <w:pStyle w:val="Heading2"/>
@@ -1848,8 +2284,8 @@
         <w:t xml:space="preserve">Summarize what you did, what you found and what it means.</w:t>
       </w:r>
     </w:p>
-    <w:bookmarkEnd w:id="41"/>
-    <w:bookmarkStart w:id="42" w:name="strengths-and-limitations"/>
+    <w:bookmarkEnd w:id="44"/>
+    <w:bookmarkStart w:id="45" w:name="strengths-and-limitations"/>
     <w:p>
       <w:pPr>
         <w:pStyle w:val="Heading2"/>
@@ -1870,8 +2306,8 @@
         <w:t xml:space="preserve">Discuss what you perceive as strengths and limitations of your analysis.</w:t>
       </w:r>
     </w:p>
-    <w:bookmarkEnd w:id="42"/>
-    <w:bookmarkStart w:id="44" w:name="conclusions"/>
+    <w:bookmarkEnd w:id="45"/>
+    <w:bookmarkStart w:id="47" w:name="conclusions"/>
     <w:p>
       <w:pPr>
         <w:pStyle w:val="Heading2"/>
@@ -1954,7 +2390,7 @@
       <w:r>
         <w:t xml:space="preserve"> </w:t>
       </w:r>
-      <w:hyperlink r:id="rId43">
+      <w:hyperlink r:id="rId46">
         <w:r>
           <w:rPr>
             <w:rStyle w:val="Hyperlink"/>
@@ -1986,9 +2422,9 @@
         <w:br w:type="page"/>
       </w:r>
     </w:p>
-    <w:bookmarkEnd w:id="44"/>
-    <w:bookmarkEnd w:id="45"/>
-    <w:bookmarkStart w:id="53" w:name="references"/>
+    <w:bookmarkEnd w:id="47"/>
+    <w:bookmarkEnd w:id="48"/>
+    <w:bookmarkStart w:id="56" w:name="references"/>
     <w:p>
       <w:pPr>
         <w:pStyle w:val="Heading1"/>
@@ -1997,8 +2433,8 @@
         <w:t xml:space="preserve">6. References</w:t>
       </w:r>
     </w:p>
-    <w:bookmarkStart w:id="52" w:name="refs"/>
-    <w:bookmarkStart w:id="47" w:name="ref-leek2015"/>
+    <w:bookmarkStart w:id="55" w:name="refs"/>
+    <w:bookmarkStart w:id="50" w:name="ref-leek2015"/>
     <w:p>
       <w:pPr>
         <w:pStyle w:val="Bibliography"/>
@@ -2047,7 +2483,7 @@
       <w:r>
         <w:t xml:space="preserve"> </w:t>
       </w:r>
-      <w:hyperlink r:id="rId46">
+      <w:hyperlink r:id="rId49">
         <w:r>
           <w:rPr>
             <w:rStyle w:val="Hyperlink"/>
@@ -2056,8 +2492,8 @@
         </w:r>
       </w:hyperlink>
     </w:p>
-    <w:bookmarkEnd w:id="47"/>
-    <w:bookmarkStart w:id="49" w:name="ref-mckay2020"/>
+    <w:bookmarkEnd w:id="50"/>
+    <w:bookmarkStart w:id="52" w:name="ref-mckay2020"/>
     <w:p>
       <w:pPr>
         <w:pStyle w:val="Bibliography"/>
@@ -2139,7 +2575,7 @@
       <w:r>
         <w:t xml:space="preserve"> </w:t>
       </w:r>
-      <w:hyperlink r:id="rId48">
+      <w:hyperlink r:id="rId51">
         <w:r>
           <w:rPr>
             <w:rStyle w:val="Hyperlink"/>
@@ -2148,8 +2584,8 @@
         </w:r>
       </w:hyperlink>
     </w:p>
-    <w:bookmarkEnd w:id="49"/>
-    <w:bookmarkStart w:id="51" w:name="ref-mckay2020a"/>
+    <w:bookmarkEnd w:id="52"/>
+    <w:bookmarkStart w:id="54" w:name="ref-mckay2020a"/>
     <w:p>
       <w:pPr>
         <w:pStyle w:val="Bibliography"/>
@@ -2186,7 +2622,7 @@
       <w:r>
         <w:t xml:space="preserve"> </w:t>
       </w:r>
-      <w:hyperlink r:id="rId50">
+      <w:hyperlink r:id="rId53">
         <w:r>
           <w:rPr>
             <w:rStyle w:val="Hyperlink"/>
@@ -2195,9 +2631,9 @@
         </w:r>
       </w:hyperlink>
     </w:p>
-    <w:bookmarkEnd w:id="51"/>
-    <w:bookmarkEnd w:id="52"/>
-    <w:bookmarkEnd w:id="53"/>
+    <w:bookmarkEnd w:id="54"/>
+    <w:bookmarkEnd w:id="55"/>
+    <w:bookmarkEnd w:id="56"/>
     <w:sectPr/>
   </w:body>
 </w:document>

</xml_diff>

<commit_message>
Part 4a of project
machine learning analysis
</commit_message>
<xml_diff>
--- a/products/manuscript/Manuscript.docx
+++ b/products/manuscript/Manuscript.docx
@@ -85,7 +85,7 @@
         <w:pStyle w:val="Date"/>
       </w:pPr>
       <w:r>
-        <w:t xml:space="preserve">3/17/23</w:t>
+        <w:t xml:space="preserve">4/6/23</w:t>
       </w:r>
     </w:p>
     <w:p>
@@ -365,7 +365,206 @@
         <w:pStyle w:val="FirstParagraph"/>
       </w:pPr>
       <w:r>
-        <w:t xml:space="preserve">TBA: background of why and how I am studying this topic</w:t>
+        <w:t xml:space="preserve">Tuberculosis is an infectious disease caused by Mycobacterium tuberculosis and is the leading infectious cause of death in the world even though the disease is both treatable and curable</w:t>
+      </w:r>
+      <w:r>
+        <w:t xml:space="preserve">(</w:t>
+      </w:r>
+      <w:r>
+        <w:rPr>
+          <w:iCs/>
+          <w:i/>
+        </w:rPr>
+        <w:t xml:space="preserve">Tuberculosis (</w:t>
+      </w:r>
+      <w:r>
+        <w:rPr>
+          <w:iCs/>
+          <w:i/>
+        </w:rPr>
+        <w:t xml:space="preserve">TB</w:t>
+      </w:r>
+      <w:r>
+        <w:rPr>
+          <w:iCs/>
+          <w:i/>
+        </w:rPr>
+        <w:t xml:space="preserve">)</w:t>
+      </w:r>
+      <w:r>
+        <w:t xml:space="preserve">, n.d.)</w:t>
+      </w:r>
+      <w:r>
+        <w:t xml:space="preserve">. Approximately 10 million people are infected each year, and 1.5 million die from the disease</w:t>
+      </w:r>
+      <w:r>
+        <w:t xml:space="preserve"> </w:t>
+      </w:r>
+      <w:r>
+        <w:t xml:space="preserve">(</w:t>
+      </w:r>
+      <w:r>
+        <w:rPr>
+          <w:iCs/>
+          <w:i/>
+        </w:rPr>
+        <w:t xml:space="preserve">Tuberculosis (</w:t>
+      </w:r>
+      <w:r>
+        <w:rPr>
+          <w:iCs/>
+          <w:i/>
+        </w:rPr>
+        <w:t xml:space="preserve">TB</w:t>
+      </w:r>
+      <w:r>
+        <w:rPr>
+          <w:iCs/>
+          <w:i/>
+        </w:rPr>
+        <w:t xml:space="preserve">)</w:t>
+      </w:r>
+      <w:r>
+        <w:t xml:space="preserve">, n.d.)</w:t>
+      </w:r>
+      <w:r>
+        <w:t xml:space="preserve">. Humanity has been impacted by TB for centuries, but the burden of disease is not equal across countries and populations</w:t>
+      </w:r>
+      <w:r>
+        <w:t xml:space="preserve"> </w:t>
+      </w:r>
+      <w:r>
+        <w:t xml:space="preserve">(</w:t>
+      </w:r>
+      <w:r>
+        <w:rPr>
+          <w:iCs/>
+          <w:i/>
+        </w:rPr>
+        <w:t xml:space="preserve">Global tuberculosis report 2022</w:t>
+      </w:r>
+      <w:r>
+        <w:t xml:space="preserve">, n.d.)</w:t>
+      </w:r>
+      <w:r>
+        <w:t xml:space="preserve">. The World Health Organization marked 30 countries as having highest burden of TB due to the number of cases, presence of multi-drug resistance strains, and the high mortality within certain populations such as HIV</w:t>
+      </w:r>
+      <w:r>
+        <w:t xml:space="preserve"> </w:t>
+      </w:r>
+      <w:r>
+        <w:t xml:space="preserve">(</w:t>
+      </w:r>
+      <w:r>
+        <w:rPr>
+          <w:iCs/>
+          <w:i/>
+        </w:rPr>
+        <w:t xml:space="preserve">WHO</w:t>
+      </w:r>
+      <w:r>
+        <w:rPr>
+          <w:iCs/>
+          <w:i/>
+        </w:rPr>
+        <w:t xml:space="preserve"> </w:t>
+      </w:r>
+      <w:r>
+        <w:rPr>
+          <w:iCs/>
+          <w:i/>
+        </w:rPr>
+        <w:t xml:space="preserve">releases new global lists of high-burden countries for</w:t>
+      </w:r>
+      <w:r>
+        <w:rPr>
+          <w:iCs/>
+          <w:i/>
+        </w:rPr>
+        <w:t xml:space="preserve"> </w:t>
+      </w:r>
+      <w:r>
+        <w:rPr>
+          <w:iCs/>
+          <w:i/>
+        </w:rPr>
+        <w:t xml:space="preserve">TB</w:t>
+      </w:r>
+      <w:r>
+        <w:rPr>
+          <w:iCs/>
+          <w:i/>
+        </w:rPr>
+        <w:t xml:space="preserve">,</w:t>
+      </w:r>
+      <w:r>
+        <w:rPr>
+          <w:iCs/>
+          <w:i/>
+        </w:rPr>
+        <w:t xml:space="preserve"> </w:t>
+      </w:r>
+      <w:r>
+        <w:rPr>
+          <w:iCs/>
+          <w:i/>
+        </w:rPr>
+        <w:t xml:space="preserve">HIV</w:t>
+      </w:r>
+      <w:r>
+        <w:rPr>
+          <w:iCs/>
+          <w:i/>
+        </w:rPr>
+        <w:t xml:space="preserve">-associated</w:t>
+      </w:r>
+      <w:r>
+        <w:rPr>
+          <w:iCs/>
+          <w:i/>
+        </w:rPr>
+        <w:t xml:space="preserve"> </w:t>
+      </w:r>
+      <w:r>
+        <w:rPr>
+          <w:iCs/>
+          <w:i/>
+        </w:rPr>
+        <w:t xml:space="preserve">TB</w:t>
+      </w:r>
+      <w:r>
+        <w:rPr>
+          <w:iCs/>
+          <w:i/>
+        </w:rPr>
+        <w:t xml:space="preserve"> </w:t>
+      </w:r>
+      <w:r>
+        <w:rPr>
+          <w:iCs/>
+          <w:i/>
+        </w:rPr>
+        <w:t xml:space="preserve">and drug-resistant</w:t>
+      </w:r>
+      <w:r>
+        <w:rPr>
+          <w:iCs/>
+          <w:i/>
+        </w:rPr>
+        <w:t xml:space="preserve"> </w:t>
+      </w:r>
+      <w:r>
+        <w:rPr>
+          <w:iCs/>
+          <w:i/>
+        </w:rPr>
+        <w:t xml:space="preserve">TB</w:t>
+      </w:r>
+      <w:r>
+        <w:t xml:space="preserve">, n.d.)</w:t>
+      </w:r>
+      <w:r>
+        <w:t xml:space="preserve">. To understand more about why some countries or groups of people experience the higher burden, the World Health Organization gathered data on several health equity indicators subgroups. This project will explore and analyze the disparities within the indicators and the effect on tuberculosis outcomes.</w:t>
       </w:r>
     </w:p>
     <w:bookmarkEnd w:id="21"/>
@@ -381,18 +580,6 @@
     <w:p>
       <w:pPr>
         <w:pStyle w:val="FirstParagraph"/>
-      </w:pPr>
-      <w:r>
-        <w:rPr>
-          <w:iCs/>
-          <w:i/>
-        </w:rPr>
-        <w:t xml:space="preserve">(Part 1 of project: data source, description, loading into raw folder, general aspects)</w:t>
-      </w:r>
-    </w:p>
-    <w:p>
-      <w:pPr>
-        <w:pStyle w:val="BodyText"/>
       </w:pPr>
       <w:r>
         <w:t xml:space="preserve">The World Health Organization collected data on the inequity surrounding tuberculosis, HIV, and malaria for the</w:t>
@@ -409,7 +596,25 @@
         </w:r>
       </w:hyperlink>
       <w:r>
-        <w:t xml:space="preserve">, and I will be exploring the dataset for TB. More information about the data can be found</w:t>
+        <w:t xml:space="preserve">, and I will be exploring the dataset for TB</w:t>
+      </w:r>
+      <w:r>
+        <w:t xml:space="preserve"> </w:t>
+      </w:r>
+      <w:r>
+        <w:t xml:space="preserve">(</w:t>
+      </w:r>
+      <w:r>
+        <w:t xml:space="preserve">“STATE OF INEQUALITY,”</w:t>
+      </w:r>
+      <w:r>
+        <w:t xml:space="preserve"> </w:t>
+      </w:r>
+      <w:r>
+        <w:t xml:space="preserve">2021)</w:t>
+      </w:r>
+      <w:r>
+        <w:t xml:space="preserve">. More information about the data can be found</w:t>
       </w:r>
       <w:r>
         <w:t xml:space="preserve"> </w:t>
@@ -441,6 +646,22 @@
         <w:t xml:space="preserve">”</w:t>
       </w:r>
       <w:r>
+        <w:t xml:space="preserve"> </w:t>
+      </w:r>
+      <w:r>
+        <w:t xml:space="preserve">(</w:t>
+      </w:r>
+      <w:r>
+        <w:rPr>
+          <w:iCs/>
+          <w:i/>
+        </w:rPr>
+        <w:t xml:space="preserve">Data</w:t>
+      </w:r>
+      <w:r>
+        <w:t xml:space="preserve">, n.d.)</w:t>
+      </w:r>
+      <w:r>
         <w:t xml:space="preserve">. The dataset can be found</w:t>
       </w:r>
       <w:r>
@@ -473,6 +694,22 @@
         <w:t xml:space="preserve">”</w:t>
       </w:r>
       <w:r>
+        <w:t xml:space="preserve"> </w:t>
+      </w:r>
+      <w:r>
+        <w:t xml:space="preserve">(</w:t>
+      </w:r>
+      <w:r>
+        <w:rPr>
+          <w:iCs/>
+          <w:i/>
+        </w:rPr>
+        <w:t xml:space="preserve">Data</w:t>
+      </w:r>
+      <w:r>
+        <w:t xml:space="preserve">, n.d.)</w:t>
+      </w:r>
+      <w:r>
         <w:t xml:space="preserve">.</w:t>
       </w:r>
     </w:p>
@@ -481,7 +718,25 @@
         <w:pStyle w:val="BodyText"/>
       </w:pPr>
       <w:r>
-        <w:t xml:space="preserve">For the tuberculosis dataset, the data was collected from the WHO Global TB programme, TB prevalence surveys, country-specific TB programmes, the WHO Health Equity Monitor database, TB patient cost surveys, and other sources. The WHO organized the dataset to be used with the Health Equity Assessment Toolkit which is the built in data analysis and exploration tool. The database contains 10 variables regarding the burden, detection, prevention, knowledge, and social protection and observations for 194 countries over various years. The observations for each variable is further separated by up 7 inequality domains. Not all countries have data available for each year or for each inequality domain. The dataset contains a total of 7473 observations.</w:t>
+        <w:t xml:space="preserve">For the tuberculosis dataset, the data was collected from the WHO Global TB programme, TB prevalence surveys, country-specific TB programmes, the WHO Health Equity Monitor database, TB patient cost surveys, and other sources</w:t>
+      </w:r>
+      <w:r>
+        <w:t xml:space="preserve"> </w:t>
+      </w:r>
+      <w:r>
+        <w:t xml:space="preserve">(</w:t>
+      </w:r>
+      <w:r>
+        <w:t xml:space="preserve">“STATE OF INEQUALITY,”</w:t>
+      </w:r>
+      <w:r>
+        <w:t xml:space="preserve"> </w:t>
+      </w:r>
+      <w:r>
+        <w:t xml:space="preserve">2021)</w:t>
+      </w:r>
+      <w:r>
+        <w:t xml:space="preserve">. The WHO organized the dataset to be used with the Health Equity Assessment Toolkit which is the built in data analysis and exploration tool. The database contains 10 variables regarding the burden, detection, prevention, knowledge, and social protection and observations for 194 countries over various years. The observations for each variable is further separated by up 7 inequality domains. Not all countries have data available for each year or for each inequality domain. The dataset contains a total of 7473 observations.</w:t>
       </w:r>
     </w:p>
     <w:bookmarkEnd w:id="25"/>
@@ -499,19 +754,7 @@
         <w:pStyle w:val="FirstParagraph"/>
       </w:pPr>
       <w:r>
-        <w:rPr>
-          <w:iCs/>
-          <w:i/>
-        </w:rPr>
-        <w:t xml:space="preserve">(Part 1 of project: RQ, outcomes, predictors, patterns)</w:t>
-      </w:r>
-    </w:p>
-    <w:p>
-      <w:pPr>
-        <w:pStyle w:val="BodyText"/>
-      </w:pPr>
-      <w:r>
-        <w:t xml:space="preserve">Research question: How do the TB indicators relate to the TB incidence, prevalence, and mortality of a country, and what inequality measure shows the greatest disparity in TB outcomes?</w:t>
+        <w:t xml:space="preserve">Research question: Does high disparities between inequality measures show high correlation to TB incidence, prevalence, and mortality of a country? How do these relationships differ for high burden countries compared to all countries?</w:t>
       </w:r>
     </w:p>
     <w:p>
@@ -545,7 +788,7 @@
     </w:p>
     <w:bookmarkEnd w:id="26"/>
     <w:bookmarkEnd w:id="27"/>
-    <w:bookmarkStart w:id="30" w:name="methods"/>
+    <w:bookmarkStart w:id="31" w:name="methods"/>
     <w:p>
       <w:pPr>
         <w:pStyle w:val="Heading1"/>
@@ -559,22 +802,10 @@
         <w:pStyle w:val="FirstParagraph"/>
       </w:pPr>
       <w:r>
-        <w:rPr>
-          <w:iCs/>
-          <w:i/>
-        </w:rPr>
-        <w:t xml:space="preserve">(Part 1 of project: initial analysis thoughts)</w:t>
-      </w:r>
-    </w:p>
-    <w:p>
-      <w:pPr>
-        <w:pStyle w:val="BodyText"/>
-      </w:pPr>
-      <w:r>
         <w:t xml:space="preserve">To analyze, I would need to determine how to handle the missing data. The years between countries are not specific, and not all indicators were collected for each country. At the moment, I would subset the data based on indicator and remove incomplete observations to analyze each indicator individually. For the final analysis, I will most likely focus on TB indicators that are significantly different between subgroups or complete enough for further analysis. As the class progresses, I look forward to learning other analysis techniques. Eventually, I would like to create a dataset that can produce the statistical information, plots, and models that explore TB outcomes based on inequality measures, TB indicators, and/or level of burden.</w:t>
       </w:r>
     </w:p>
-    <w:bookmarkStart w:id="28" w:name="data-aquisition-import-and-cleaning"/>
+    <w:bookmarkStart w:id="29" w:name="data-aquisition-import-and-cleaning"/>
     <w:p>
       <w:pPr>
         <w:pStyle w:val="Heading2"/>
@@ -588,24 +819,12 @@
         <w:pStyle w:val="FirstParagraph"/>
       </w:pPr>
       <w:r>
-        <w:rPr>
-          <w:iCs/>
-          <w:i/>
-        </w:rPr>
-        <w:t xml:space="preserve">(Part 2 of project: data importing and cleaning)</w:t>
-      </w:r>
-    </w:p>
-    <w:p>
-      <w:pPr>
-        <w:pStyle w:val="BodyText"/>
-      </w:pPr>
-      <w:r>
         <w:t xml:space="preserve">The WHO dataset can be found</w:t>
       </w:r>
       <w:r>
         <w:t xml:space="preserve"> </w:t>
       </w:r>
-      <w:hyperlink r:id="rId24">
+      <w:hyperlink r:id="rId28">
         <w:r>
           <w:rPr>
             <w:rStyle w:val="Hyperlink"/>
@@ -2298,8 +2517,8 @@
         <w:t xml:space="preserve">(data_location)</w:t>
       </w:r>
     </w:p>
-    <w:bookmarkEnd w:id="28"/>
-    <w:bookmarkStart w:id="29" w:name="statistical-analysis"/>
+    <w:bookmarkEnd w:id="29"/>
+    <w:bookmarkStart w:id="30" w:name="statistical-analysis"/>
     <w:p>
       <w:pPr>
         <w:pStyle w:val="Heading2"/>
@@ -2313,16 +2532,6 @@
         <w:pStyle w:val="FirstParagraph"/>
       </w:pPr>
       <w:r>
-        <w:rPr>
-          <w:iCs/>
-          <w:i/>
-        </w:rPr>
-        <w:t xml:space="preserve">(Part 3 of project: statistical analysis)</w:t>
-      </w:r>
-      <w:r>
-        <w:t xml:space="preserve"> </w:t>
-      </w:r>
-      <w:r>
         <w:t xml:space="preserve">For the statistical analysis of the data, I created linear models for the main outcomes (TB incidence, TB mortality, and TB prevalence) based on the subgroups of the indicator. An example is shown below. This method was repeated for the</w:t>
       </w:r>
       <w:r>
@@ -2988,9 +3197,9 @@
         <w:br w:type="page"/>
       </w:r>
     </w:p>
-    <w:bookmarkEnd w:id="29"/>
     <w:bookmarkEnd w:id="30"/>
-    <w:bookmarkStart w:id="43" w:name="results"/>
+    <w:bookmarkEnd w:id="31"/>
+    <w:bookmarkStart w:id="44" w:name="results"/>
     <w:p>
       <w:pPr>
         <w:pStyle w:val="Heading1"/>
@@ -2999,7 +3208,7 @@
         <w:t xml:space="preserve">4. Results</w:t>
       </w:r>
     </w:p>
-    <w:bookmarkStart w:id="37" w:name="exploratorydescriptive-analysis"/>
+    <w:bookmarkStart w:id="38" w:name="exploratorydescriptive-analysis"/>
     <w:p>
       <w:pPr>
         <w:pStyle w:val="Heading2"/>
@@ -4101,18 +4310,18 @@
           <wp:inline>
             <wp:extent cx="4620126" cy="3696101"/>
             <wp:effectExtent b="0" l="0" r="0" t="0"/>
-            <wp:docPr descr="" title="" id="32" name="Picture"/>
+            <wp:docPr descr="" title="" id="33" name="Picture"/>
             <a:graphic>
               <a:graphicData uri="http://schemas.openxmlformats.org/drawingml/2006/picture">
                 <pic:pic>
                   <pic:nvPicPr>
-                    <pic:cNvPr descr="Manuscript_files/figure-docx/unnamed-chunk-9-1.png" id="33" name="Picture"/>
+                    <pic:cNvPr descr="Manuscript_files/figure-docx/unnamed-chunk-9-1.png" id="34" name="Picture"/>
                     <pic:cNvPicPr>
                       <a:picLocks noChangeArrowheads="1" noChangeAspect="1"/>
                     </pic:cNvPicPr>
                   </pic:nvPicPr>
                   <pic:blipFill>
-                    <a:blip r:embed="rId31"/>
+                    <a:blip r:embed="rId32"/>
                     <a:stretch>
                       <a:fillRect/>
                     </a:stretch>
@@ -4806,18 +5015,18 @@
           <wp:inline>
             <wp:extent cx="4620126" cy="3696101"/>
             <wp:effectExtent b="0" l="0" r="0" t="0"/>
-            <wp:docPr descr="" title="" id="35" name="Picture"/>
+            <wp:docPr descr="" title="" id="36" name="Picture"/>
             <a:graphic>
               <a:graphicData uri="http://schemas.openxmlformats.org/drawingml/2006/picture">
                 <pic:pic>
                   <pic:nvPicPr>
-                    <pic:cNvPr descr="Manuscript_files/figure-docx/unnamed-chunk-10-1.png" id="36" name="Picture"/>
+                    <pic:cNvPr descr="Manuscript_files/figure-docx/unnamed-chunk-10-1.png" id="37" name="Picture"/>
                     <pic:cNvPicPr>
                       <a:picLocks noChangeArrowheads="1" noChangeAspect="1"/>
                     </pic:cNvPicPr>
                   </pic:nvPicPr>
                   <pic:blipFill>
-                    <a:blip r:embed="rId34"/>
+                    <a:blip r:embed="rId35"/>
                     <a:stretch>
                       <a:fillRect/>
                     </a:stretch>
@@ -4852,8 +5061,8 @@
         <w:t xml:space="preserve">Most indicators showed the greatest disparities due to economic status and education level. Further exploratory analysis should look into level of TB burden as a possible variable that should be considered, and statistical analysis in the next step should attempt to quantify the disparities between subgroups and the impact on TB outcomes.</w:t>
       </w:r>
     </w:p>
-    <w:bookmarkEnd w:id="37"/>
-    <w:bookmarkStart w:id="41" w:name="basic-statistical-analysis"/>
+    <w:bookmarkEnd w:id="38"/>
+    <w:bookmarkStart w:id="42" w:name="basic-statistical-analysis"/>
     <w:p>
       <w:pPr>
         <w:pStyle w:val="Heading2"/>
@@ -6238,18 +6447,18 @@
           <wp:inline>
             <wp:extent cx="4620126" cy="3696101"/>
             <wp:effectExtent b="0" l="0" r="0" t="0"/>
-            <wp:docPr descr="" title="" id="39" name="Picture"/>
+            <wp:docPr descr="" title="" id="40" name="Picture"/>
             <a:graphic>
               <a:graphicData uri="http://schemas.openxmlformats.org/drawingml/2006/picture">
                 <pic:pic>
                   <pic:nvPicPr>
-                    <pic:cNvPr descr="Manuscript_files/figure-docx/unnamed-chunk-14-1.png" id="40" name="Picture"/>
+                    <pic:cNvPr descr="Manuscript_files/figure-docx/unnamed-chunk-14-1.png" id="41" name="Picture"/>
                     <pic:cNvPicPr>
                       <a:picLocks noChangeArrowheads="1" noChangeAspect="1"/>
                     </pic:cNvPicPr>
                   </pic:nvPicPr>
                   <pic:blipFill>
-                    <a:blip r:embed="rId38"/>
+                    <a:blip r:embed="rId39"/>
                     <a:stretch>
                       <a:fillRect/>
                     </a:stretch>
@@ -6276,8 +6485,8 @@
         </w:drawing>
       </w:r>
     </w:p>
-    <w:bookmarkEnd w:id="41"/>
-    <w:bookmarkStart w:id="42" w:name="full-analysis"/>
+    <w:bookmarkEnd w:id="42"/>
+    <w:bookmarkStart w:id="43" w:name="full-analysis"/>
     <w:p>
       <w:pPr>
         <w:pStyle w:val="Heading2"/>
@@ -6299,9 +6508,9 @@
         <w:br w:type="page"/>
       </w:r>
     </w:p>
-    <w:bookmarkEnd w:id="42"/>
     <w:bookmarkEnd w:id="43"/>
-    <w:bookmarkStart w:id="47" w:name="discussion"/>
+    <w:bookmarkEnd w:id="44"/>
+    <w:bookmarkStart w:id="48" w:name="discussion"/>
     <w:p>
       <w:pPr>
         <w:pStyle w:val="Heading1"/>
@@ -6310,7 +6519,7 @@
         <w:t xml:space="preserve">5. Discussion</w:t>
       </w:r>
     </w:p>
-    <w:bookmarkStart w:id="44" w:name="summary-and-interpretation"/>
+    <w:bookmarkStart w:id="45" w:name="summary-and-interpretation"/>
     <w:p>
       <w:pPr>
         <w:pStyle w:val="Heading2"/>
@@ -6327,8 +6536,8 @@
         <w:t xml:space="preserve">TBA: summary of findings and why it matters</w:t>
       </w:r>
     </w:p>
-    <w:bookmarkEnd w:id="44"/>
-    <w:bookmarkStart w:id="45" w:name="strengths-and-limitations"/>
+    <w:bookmarkEnd w:id="45"/>
+    <w:bookmarkStart w:id="46" w:name="strengths-and-limitations"/>
     <w:p>
       <w:pPr>
         <w:pStyle w:val="Heading2"/>
@@ -6345,8 +6554,8 @@
         <w:t xml:space="preserve">TBA: strengths and limitations of analysis</w:t>
       </w:r>
     </w:p>
-    <w:bookmarkEnd w:id="45"/>
-    <w:bookmarkStart w:id="46" w:name="conclusions"/>
+    <w:bookmarkEnd w:id="46"/>
+    <w:bookmarkStart w:id="47" w:name="conclusions"/>
     <w:p>
       <w:pPr>
         <w:pStyle w:val="Heading2"/>
@@ -6368,9 +6577,9 @@
         <w:br w:type="page"/>
       </w:r>
     </w:p>
-    <w:bookmarkEnd w:id="46"/>
     <w:bookmarkEnd w:id="47"/>
-    <w:bookmarkStart w:id="48" w:name="references"/>
+    <w:bookmarkEnd w:id="48"/>
+    <w:bookmarkStart w:id="59" w:name="references"/>
     <w:p>
       <w:pPr>
         <w:pStyle w:val="Heading1"/>
@@ -6379,7 +6588,267 @@
         <w:t xml:space="preserve">6. References</w:t>
       </w:r>
     </w:p>
-    <w:bookmarkEnd w:id="48"/>
+    <w:bookmarkStart w:id="58" w:name="refs"/>
+    <w:bookmarkStart w:id="49" w:name="ref-WHOTBData"/>
+    <w:p>
+      <w:pPr>
+        <w:pStyle w:val="Bibliography"/>
+      </w:pPr>
+      <w:r>
+        <w:rPr>
+          <w:iCs/>
+          <w:i/>
+        </w:rPr>
+        <w:t xml:space="preserve">Data</w:t>
+      </w:r>
+      <w:r>
+        <w:t xml:space="preserve">. (n.d.). Retrieved from</w:t>
+      </w:r>
+      <w:r>
+        <w:t xml:space="preserve"> </w:t>
+      </w:r>
+      <w:hyperlink r:id="rId24">
+        <w:r>
+          <w:rPr>
+            <w:rStyle w:val="Hyperlink"/>
+          </w:rPr>
+          <w:t xml:space="preserve">https://www.who.int/data/inequality-monitor/data#PageContent_C158_Col00</w:t>
+        </w:r>
+      </w:hyperlink>
+    </w:p>
+    <w:bookmarkEnd w:id="49"/>
+    <w:bookmarkStart w:id="51" w:name="ref-WHO2022b"/>
+    <w:p>
+      <w:pPr>
+        <w:pStyle w:val="Bibliography"/>
+      </w:pPr>
+      <w:r>
+        <w:rPr>
+          <w:iCs/>
+          <w:i/>
+        </w:rPr>
+        <w:t xml:space="preserve">Global tuberculosis report 2022</w:t>
+      </w:r>
+      <w:r>
+        <w:t xml:space="preserve">. (n.d.). Retrieved from</w:t>
+      </w:r>
+      <w:r>
+        <w:t xml:space="preserve"> </w:t>
+      </w:r>
+      <w:hyperlink r:id="rId50">
+        <w:r>
+          <w:rPr>
+            <w:rStyle w:val="Hyperlink"/>
+          </w:rPr>
+          <w:t xml:space="preserve">https://www.who.int/publications-detail-redirect/9789240061729</w:t>
+        </w:r>
+      </w:hyperlink>
+    </w:p>
+    <w:bookmarkEnd w:id="51"/>
+    <w:bookmarkStart w:id="53" w:name="ref-WHO2021"/>
+    <w:p>
+      <w:pPr>
+        <w:pStyle w:val="Bibliography"/>
+      </w:pPr>
+      <w:r>
+        <w:t xml:space="preserve">STATE OF INEQUALITY: HIV, TUBERCULOSIS AND MALARIA. (2021).</w:t>
+      </w:r>
+      <w:r>
+        <w:t xml:space="preserve"> </w:t>
+      </w:r>
+      <w:r>
+        <w:rPr>
+          <w:iCs/>
+          <w:i/>
+        </w:rPr>
+        <w:t xml:space="preserve">States News Service</w:t>
+      </w:r>
+      <w:r>
+        <w:t xml:space="preserve">. Retrieved from</w:t>
+      </w:r>
+      <w:r>
+        <w:t xml:space="preserve"> </w:t>
+      </w:r>
+      <w:hyperlink r:id="rId52">
+        <w:r>
+          <w:rPr>
+            <w:rStyle w:val="Hyperlink"/>
+          </w:rPr>
+          <w:t xml:space="preserve">https://search.ebscohost.com/login.aspx?direct=true&amp;AuthType=ip,shib&amp;db=edsgin&amp;AN=edsgcl.685964785&amp;site=eds-live&amp;custid=uga1</w:t>
+        </w:r>
+      </w:hyperlink>
+    </w:p>
+    <w:bookmarkEnd w:id="53"/>
+    <w:bookmarkStart w:id="55" w:name="ref-WHO2022"/>
+    <w:p>
+      <w:pPr>
+        <w:pStyle w:val="Bibliography"/>
+      </w:pPr>
+      <w:r>
+        <w:rPr>
+          <w:iCs/>
+          <w:i/>
+        </w:rPr>
+        <w:t xml:space="preserve">Tuberculosis (</w:t>
+      </w:r>
+      <w:r>
+        <w:rPr>
+          <w:iCs/>
+          <w:i/>
+        </w:rPr>
+        <w:t xml:space="preserve">TB</w:t>
+      </w:r>
+      <w:r>
+        <w:rPr>
+          <w:iCs/>
+          <w:i/>
+        </w:rPr>
+        <w:t xml:space="preserve">)</w:t>
+      </w:r>
+      <w:r>
+        <w:t xml:space="preserve">. (n.d.). Retrieved from</w:t>
+      </w:r>
+      <w:r>
+        <w:t xml:space="preserve"> </w:t>
+      </w:r>
+      <w:hyperlink r:id="rId54">
+        <w:r>
+          <w:rPr>
+            <w:rStyle w:val="Hyperlink"/>
+          </w:rPr>
+          <w:t xml:space="preserve">https://www.who.int/news-room/fact-sheets/detail/tuberculosis</w:t>
+        </w:r>
+      </w:hyperlink>
+    </w:p>
+    <w:bookmarkEnd w:id="55"/>
+    <w:bookmarkStart w:id="57" w:name="ref-WHO2021b"/>
+    <w:p>
+      <w:pPr>
+        <w:pStyle w:val="Bibliography"/>
+      </w:pPr>
+      <w:r>
+        <w:rPr>
+          <w:iCs/>
+          <w:i/>
+        </w:rPr>
+        <w:t xml:space="preserve">WHO</w:t>
+      </w:r>
+      <w:r>
+        <w:rPr>
+          <w:iCs/>
+          <w:i/>
+        </w:rPr>
+        <w:t xml:space="preserve"> </w:t>
+      </w:r>
+      <w:r>
+        <w:rPr>
+          <w:iCs/>
+          <w:i/>
+        </w:rPr>
+        <w:t xml:space="preserve">releases new global lists of high-burden countries for</w:t>
+      </w:r>
+      <w:r>
+        <w:rPr>
+          <w:iCs/>
+          <w:i/>
+        </w:rPr>
+        <w:t xml:space="preserve"> </w:t>
+      </w:r>
+      <w:r>
+        <w:rPr>
+          <w:iCs/>
+          <w:i/>
+        </w:rPr>
+        <w:t xml:space="preserve">TB</w:t>
+      </w:r>
+      <w:r>
+        <w:rPr>
+          <w:iCs/>
+          <w:i/>
+        </w:rPr>
+        <w:t xml:space="preserve">,</w:t>
+      </w:r>
+      <w:r>
+        <w:rPr>
+          <w:iCs/>
+          <w:i/>
+        </w:rPr>
+        <w:t xml:space="preserve"> </w:t>
+      </w:r>
+      <w:r>
+        <w:rPr>
+          <w:iCs/>
+          <w:i/>
+        </w:rPr>
+        <w:t xml:space="preserve">HIV</w:t>
+      </w:r>
+      <w:r>
+        <w:rPr>
+          <w:iCs/>
+          <w:i/>
+        </w:rPr>
+        <w:t xml:space="preserve">-associated</w:t>
+      </w:r>
+      <w:r>
+        <w:rPr>
+          <w:iCs/>
+          <w:i/>
+        </w:rPr>
+        <w:t xml:space="preserve"> </w:t>
+      </w:r>
+      <w:r>
+        <w:rPr>
+          <w:iCs/>
+          <w:i/>
+        </w:rPr>
+        <w:t xml:space="preserve">TB</w:t>
+      </w:r>
+      <w:r>
+        <w:rPr>
+          <w:iCs/>
+          <w:i/>
+        </w:rPr>
+        <w:t xml:space="preserve"> </w:t>
+      </w:r>
+      <w:r>
+        <w:rPr>
+          <w:iCs/>
+          <w:i/>
+        </w:rPr>
+        <w:t xml:space="preserve">and drug-resistant</w:t>
+      </w:r>
+      <w:r>
+        <w:rPr>
+          <w:iCs/>
+          <w:i/>
+        </w:rPr>
+        <w:t xml:space="preserve"> </w:t>
+      </w:r>
+      <w:r>
+        <w:rPr>
+          <w:iCs/>
+          <w:i/>
+        </w:rPr>
+        <w:t xml:space="preserve">TB</w:t>
+      </w:r>
+      <w:r>
+        <w:t xml:space="preserve">. (n.d.). Retrieved from</w:t>
+      </w:r>
+      <w:r>
+        <w:t xml:space="preserve"> </w:t>
+      </w:r>
+      <w:hyperlink r:id="rId56">
+        <w:r>
+          <w:rPr>
+            <w:rStyle w:val="Hyperlink"/>
+          </w:rPr>
+          <w:t xml:space="preserve">https://www.who.int/news/item/17-06-2021-who-releases-new-global-lists-of-high-burden-countries-for-tb-hiv-associated-tb-and-drug-resistant-tb</w:t>
+        </w:r>
+      </w:hyperlink>
+    </w:p>
+    <w:bookmarkEnd w:id="57"/>
+    <w:bookmarkEnd w:id="58"/>
+    <w:bookmarkEnd w:id="59"/>
     <w:sectPr/>
   </w:body>
 </w:document>

</xml_diff>